<commit_message>
done, just need to organize files
</commit_message>
<xml_diff>
--- a/hackathon 2 notes.docx
+++ b/hackathon 2 notes.docx
@@ -2,7 +2,198 @@
 <file path=word/document.xml><?xml version="1.0" encoding="utf-8"?>
 <w:document xmlns:wpc="http://schemas.microsoft.com/office/word/2010/wordprocessingCanvas" xmlns:cx="http://schemas.microsoft.com/office/drawing/2014/chartex" xmlns:cx1="http://schemas.microsoft.com/office/drawing/2015/9/8/chartex" xmlns:cx2="http://schemas.microsoft.com/office/drawing/2015/10/21/chartex" xmlns:cx3="http://schemas.microsoft.com/office/drawing/2016/5/9/chartex" xmlns:cx4="http://schemas.microsoft.com/office/drawing/2016/5/10/chartex" xmlns:cx5="http://schemas.microsoft.com/office/drawing/2016/5/11/chartex" xmlns:cx6="http://schemas.microsoft.com/office/drawing/2016/5/12/chartex" xmlns:cx7="http://schemas.microsoft.com/office/drawing/2016/5/13/chartex" xmlns:cx8="http://schemas.microsoft.com/office/drawing/2016/5/14/chartex" xmlns:mc="http://schemas.openxmlformats.org/markup-compatibility/2006" xmlns:aink="http://schemas.microsoft.com/office/drawing/2016/ink" xmlns:am3d="http://schemas.microsoft.com/office/drawing/2017/model3d" xmlns:o="urn:schemas-microsoft-com:office:office" xmlns:oel="http://schemas.microsoft.com/office/2019/extlst" xmlns:r="http://schemas.openxmlformats.org/officeDocument/2006/relationships" xmlns:m="http://schemas.openxmlformats.org/officeDocument/2006/math" xmlns:v="urn:schemas-microsoft-com:vml" xmlns:wp14="http://schemas.microsoft.com/office/word/2010/wordprocessingDrawing" xmlns:wp="http://schemas.openxmlformats.org/drawingml/2006/wordprocessingDrawing" xmlns:w10="urn:schemas-microsoft-com:office:word" xmlns:w="http://schemas.openxmlformats.org/wordprocessingml/2006/main" xmlns:w14="http://schemas.microsoft.com/office/word/2010/wordml" xmlns:w15="http://schemas.microsoft.com/office/word/2012/wordml" xmlns:w16cex="http://schemas.microsoft.com/office/word/2018/wordml/cex" xmlns:w16cid="http://schemas.microsoft.com/office/word/2016/wordml/cid" xmlns:w16="http://schemas.microsoft.com/office/word/2018/wordml" xmlns:w16sdtdh="http://schemas.microsoft.com/office/word/2020/wordml/sdtdatahash" xmlns:w16se="http://schemas.microsoft.com/office/word/2015/wordml/symex" xmlns:wpg="http://schemas.microsoft.com/office/word/2010/wordprocessingGroup" xmlns:wpi="http://schemas.microsoft.com/office/word/2010/wordprocessingInk" xmlns:wne="http://schemas.microsoft.com/office/word/2006/wordml" xmlns:wps="http://schemas.microsoft.com/office/word/2010/wordprocessingShape" mc:Ignorable="w14 w15 w16se w16cid w16 w16cex w16sdtdh wp14">
   <w:body>
+    <w:p>
+      <w:r>
+        <w:t>Translate app</w:t>
+      </w:r>
+    </w:p>
+    <w:p>
+      <w:r>
+        <w:t>Generates random words</w:t>
+      </w:r>
+    </w:p>
+    <w:p>
+      <w:r>
+        <w:t>Words that are correct goes into the bank which counts, reward system or wtvr</w:t>
+      </w:r>
+    </w:p>
+    <w:p>
+      <w:r>
+        <w:t>Incorect goes into review bank</w:t>
+      </w:r>
+    </w:p>
+    <w:p>
+      <w:pPr>
+        <w:pStyle w:val="NormalWeb"/>
+        <w:pBdr>
+          <w:top w:val="single" w:sz="2" w:space="0" w:color="D9D9E3"/>
+          <w:left w:val="single" w:sz="2" w:space="0" w:color="D9D9E3"/>
+          <w:bottom w:val="single" w:sz="2" w:space="0" w:color="D9D9E3"/>
+          <w:right w:val="single" w:sz="2" w:space="0" w:color="D9D9E3"/>
+        </w:pBdr>
+        <w:shd w:val="clear" w:color="auto" w:fill="444654"/>
+        <w:spacing w:before="0" w:beforeAutospacing="0" w:after="0" w:afterAutospacing="0"/>
+        <w:rPr>
+          <w:rFonts w:ascii="Segoe UI" w:hAnsi="Segoe UI" w:cs="Segoe UI"/>
+          <w:color w:val="D1D5DB"/>
+        </w:rPr>
+      </w:pPr>
+      <w:r>
+        <w:t>Vocabulary level</w:t>
+      </w:r>
+      <w:r>
+        <w:rPr>
+          <w:rFonts w:ascii="Segoe UI" w:hAnsi="Segoe UI" w:cs="Segoe UI"/>
+          <w:color w:val="D1D5DB"/>
+        </w:rPr>
+        <w:t>Adaptive Learning:</w:t>
+      </w:r>
+    </w:p>
+    <w:p>
+      <w:pPr>
+        <w:numPr>
+          <w:ilvl w:val="0"/>
+          <w:numId w:val="1"/>
+        </w:numPr>
+        <w:pBdr>
+          <w:top w:val="single" w:sz="2" w:space="0" w:color="D9D9E3"/>
+          <w:left w:val="single" w:sz="2" w:space="5" w:color="D9D9E3"/>
+          <w:bottom w:val="single" w:sz="2" w:space="0" w:color="D9D9E3"/>
+          <w:right w:val="single" w:sz="2" w:space="0" w:color="D9D9E3"/>
+        </w:pBdr>
+        <w:shd w:val="clear" w:color="auto" w:fill="444654"/>
+        <w:spacing w:after="0" w:line="240" w:lineRule="auto"/>
+        <w:rPr>
+          <w:rFonts w:ascii="Segoe UI" w:eastAsia="Times New Roman" w:hAnsi="Segoe UI" w:cs="Segoe UI"/>
+          <w:color w:val="D1D5DB"/>
+          <w:kern w:val="0"/>
+          <w:sz w:val="24"/>
+          <w:szCs w:val="24"/>
+          <w14:ligatures w14:val="none"/>
+        </w:rPr>
+      </w:pPr>
+      <w:r>
+        <w:rPr>
+          <w:rFonts w:ascii="Segoe UI" w:eastAsia="Times New Roman" w:hAnsi="Segoe UI" w:cs="Segoe UI"/>
+          <w:color w:val="D1D5DB"/>
+          <w:kern w:val="0"/>
+          <w:sz w:val="24"/>
+          <w:szCs w:val="24"/>
+          <w14:ligatures w14:val="none"/>
+        </w:rPr>
+        <w:t>Implement an adaptive learning system that adjusts the difficulty level based on the user's progress and performance.</w:t>
+      </w:r>
+    </w:p>
     <w:p/>
+    <w:p/>
+    <w:p>
+      <w:pPr>
+        <w:pBdr>
+          <w:top w:val="single" w:sz="2" w:space="0" w:color="D9D9E3"/>
+          <w:left w:val="single" w:sz="2" w:space="0" w:color="D9D9E3"/>
+          <w:bottom w:val="single" w:sz="2" w:space="0" w:color="D9D9E3"/>
+          <w:right w:val="single" w:sz="2" w:space="0" w:color="D9D9E3"/>
+        </w:pBdr>
+        <w:shd w:val="clear" w:color="auto" w:fill="444654"/>
+        <w:spacing w:after="0" w:line="240" w:lineRule="auto"/>
+        <w:rPr>
+          <w:rFonts w:ascii="Segoe UI" w:eastAsia="Times New Roman" w:hAnsi="Segoe UI" w:cs="Segoe UI"/>
+          <w:color w:val="D1D5DB"/>
+          <w:kern w:val="0"/>
+          <w:sz w:val="24"/>
+          <w:szCs w:val="24"/>
+          <w14:ligatures w14:val="none"/>
+        </w:rPr>
+      </w:pPr>
+      <w:r>
+        <w:rPr>
+          <w:rFonts w:ascii="Segoe UI" w:eastAsia="Times New Roman" w:hAnsi="Segoe UI" w:cs="Segoe UI"/>
+          <w:color w:val="D1D5DB"/>
+          <w:kern w:val="0"/>
+          <w:sz w:val="24"/>
+          <w:szCs w:val="24"/>
+          <w14:ligatures w14:val="none"/>
+        </w:rPr>
+        <w:t>Social Sharing and Community Features:</w:t>
+      </w:r>
+    </w:p>
+    <w:p>
+      <w:pPr>
+        <w:numPr>
+          <w:ilvl w:val="0"/>
+          <w:numId w:val="2"/>
+        </w:numPr>
+        <w:pBdr>
+          <w:top w:val="single" w:sz="2" w:space="0" w:color="D9D9E3"/>
+          <w:left w:val="single" w:sz="2" w:space="5" w:color="D9D9E3"/>
+          <w:bottom w:val="single" w:sz="2" w:space="0" w:color="D9D9E3"/>
+          <w:right w:val="single" w:sz="2" w:space="0" w:color="D9D9E3"/>
+        </w:pBdr>
+        <w:shd w:val="clear" w:color="auto" w:fill="444654"/>
+        <w:spacing w:after="0" w:line="240" w:lineRule="auto"/>
+        <w:rPr>
+          <w:rFonts w:ascii="Segoe UI" w:eastAsia="Times New Roman" w:hAnsi="Segoe UI" w:cs="Segoe UI"/>
+          <w:color w:val="D1D5DB"/>
+          <w:kern w:val="0"/>
+          <w:sz w:val="24"/>
+          <w:szCs w:val="24"/>
+          <w14:ligatures w14:val="none"/>
+        </w:rPr>
+      </w:pPr>
+      <w:r>
+        <w:rPr>
+          <w:rFonts w:ascii="Segoe UI" w:eastAsia="Times New Roman" w:hAnsi="Segoe UI" w:cs="Segoe UI"/>
+          <w:color w:val="D1D5DB"/>
+          <w:kern w:val="0"/>
+          <w:sz w:val="24"/>
+          <w:szCs w:val="24"/>
+          <w14:ligatures w14:val="none"/>
+        </w:rPr>
+        <w:t>Enable users to share their progress, achievements, or favorite translations on social media platforms.</w:t>
+      </w:r>
+    </w:p>
+    <w:p>
+      <w:pPr>
+        <w:numPr>
+          <w:ilvl w:val="0"/>
+          <w:numId w:val="2"/>
+        </w:numPr>
+        <w:pBdr>
+          <w:top w:val="single" w:sz="2" w:space="0" w:color="D9D9E3"/>
+          <w:left w:val="single" w:sz="2" w:space="5" w:color="D9D9E3"/>
+          <w:bottom w:val="single" w:sz="2" w:space="0" w:color="D9D9E3"/>
+          <w:right w:val="single" w:sz="2" w:space="0" w:color="D9D9E3"/>
+        </w:pBdr>
+        <w:shd w:val="clear" w:color="auto" w:fill="444654"/>
+        <w:spacing w:after="0" w:line="240" w:lineRule="auto"/>
+        <w:rPr>
+          <w:rFonts w:ascii="Segoe UI" w:eastAsia="Times New Roman" w:hAnsi="Segoe UI" w:cs="Segoe UI"/>
+          <w:color w:val="D1D5DB"/>
+          <w:kern w:val="0"/>
+          <w:sz w:val="24"/>
+          <w:szCs w:val="24"/>
+          <w14:ligatures w14:val="none"/>
+        </w:rPr>
+      </w:pPr>
+      <w:r>
+        <w:rPr>
+          <w:rFonts w:ascii="Segoe UI" w:eastAsia="Times New Roman" w:hAnsi="Segoe UI" w:cs="Segoe UI"/>
+          <w:color w:val="D1D5DB"/>
+          <w:kern w:val="0"/>
+          <w:sz w:val="24"/>
+          <w:szCs w:val="24"/>
+          <w14:ligatures w14:val="none"/>
+        </w:rPr>
+        <w:t>Introduce a community aspect where users can connect, interact, and discuss translations, language learning tips, and challenges.</w:t>
+      </w:r>
+    </w:p>
+    <w:p/>
+    <w:p/>
+    <w:p>
+      <w:r>
+        <w:t>Option for multiple choice or not</w:t>
+      </w:r>
+    </w:p>
     <w:sectPr>
       <w:pgSz w:w="12240" w:h="15840"/>
       <w:pgMar w:top="1440" w:right="1440" w:bottom="1440" w:left="1440" w:header="720" w:footer="720" w:gutter="0"/>
@@ -11,6 +202,315 @@
     </w:sectPr>
   </w:body>
 </w:document>
+</file>
+
+<file path=word/numbering.xml><?xml version="1.0" encoding="utf-8"?>
+<w:numbering xmlns:wpc="http://schemas.microsoft.com/office/word/2010/wordprocessingCanvas" xmlns:cx="http://schemas.microsoft.com/office/drawing/2014/chartex" xmlns:cx1="http://schemas.microsoft.com/office/drawing/2015/9/8/chartex" xmlns:cx2="http://schemas.microsoft.com/office/drawing/2015/10/21/chartex" xmlns:cx3="http://schemas.microsoft.com/office/drawing/2016/5/9/chartex" xmlns:cx4="http://schemas.microsoft.com/office/drawing/2016/5/10/chartex" xmlns:cx5="http://schemas.microsoft.com/office/drawing/2016/5/11/chartex" xmlns:cx6="http://schemas.microsoft.com/office/drawing/2016/5/12/chartex" xmlns:cx7="http://schemas.microsoft.com/office/drawing/2016/5/13/chartex" xmlns:cx8="http://schemas.microsoft.com/office/drawing/2016/5/14/chartex" xmlns:mc="http://schemas.openxmlformats.org/markup-compatibility/2006" xmlns:aink="http://schemas.microsoft.com/office/drawing/2016/ink" xmlns:am3d="http://schemas.microsoft.com/office/drawing/2017/model3d" xmlns:o="urn:schemas-microsoft-com:office:office" xmlns:oel="http://schemas.microsoft.com/office/2019/extlst" xmlns:r="http://schemas.openxmlformats.org/officeDocument/2006/relationships" xmlns:m="http://schemas.openxmlformats.org/officeDocument/2006/math" xmlns:v="urn:schemas-microsoft-com:vml" xmlns:wp14="http://schemas.microsoft.com/office/word/2010/wordprocessingDrawing" xmlns:wp="http://schemas.openxmlformats.org/drawingml/2006/wordprocessingDrawing" xmlns:w10="urn:schemas-microsoft-com:office:word" xmlns:w="http://schemas.openxmlformats.org/wordprocessingml/2006/main" xmlns:w14="http://schemas.microsoft.com/office/word/2010/wordml" xmlns:w15="http://schemas.microsoft.com/office/word/2012/wordml" xmlns:w16cex="http://schemas.microsoft.com/office/word/2018/wordml/cex" xmlns:w16cid="http://schemas.microsoft.com/office/word/2016/wordml/cid" xmlns:w16="http://schemas.microsoft.com/office/word/2018/wordml" xmlns:w16sdtdh="http://schemas.microsoft.com/office/word/2020/wordml/sdtdatahash" xmlns:w16se="http://schemas.microsoft.com/office/word/2015/wordml/symex" xmlns:wpg="http://schemas.microsoft.com/office/word/2010/wordprocessingGroup" xmlns:wpi="http://schemas.microsoft.com/office/word/2010/wordprocessingInk" xmlns:wne="http://schemas.microsoft.com/office/word/2006/wordml" xmlns:wps="http://schemas.microsoft.com/office/word/2010/wordprocessingShape" mc:Ignorable="w14 w15 w16se w16cid w16 w16cex w16sdtdh wp14">
+  <w:abstractNum w:abstractNumId="0" w15:restartNumberingAfterBreak="0">
+    <w:nsid w:val="31F70D3C"/>
+    <w:multiLevelType w:val="multilevel"/>
+    <w:tmpl w:val="EB384C4C"/>
+    <w:lvl w:ilvl="0">
+      <w:start w:val="1"/>
+      <w:numFmt w:val="bullet"/>
+      <w:lvlText w:val=""/>
+      <w:lvlJc w:val="left"/>
+      <w:pPr>
+        <w:tabs>
+          <w:tab w:val="num" w:pos="720"/>
+        </w:tabs>
+        <w:ind w:left="720" w:hanging="360"/>
+      </w:pPr>
+      <w:rPr>
+        <w:rFonts w:ascii="Symbol" w:hAnsi="Symbol" w:hint="default"/>
+        <w:sz w:val="20"/>
+      </w:rPr>
+    </w:lvl>
+    <w:lvl w:ilvl="1" w:tentative="1">
+      <w:start w:val="1"/>
+      <w:numFmt w:val="bullet"/>
+      <w:lvlText w:val=""/>
+      <w:lvlJc w:val="left"/>
+      <w:pPr>
+        <w:tabs>
+          <w:tab w:val="num" w:pos="1440"/>
+        </w:tabs>
+        <w:ind w:left="1440" w:hanging="360"/>
+      </w:pPr>
+      <w:rPr>
+        <w:rFonts w:ascii="Symbol" w:hAnsi="Symbol" w:hint="default"/>
+        <w:sz w:val="20"/>
+      </w:rPr>
+    </w:lvl>
+    <w:lvl w:ilvl="2" w:tentative="1">
+      <w:start w:val="1"/>
+      <w:numFmt w:val="bullet"/>
+      <w:lvlText w:val=""/>
+      <w:lvlJc w:val="left"/>
+      <w:pPr>
+        <w:tabs>
+          <w:tab w:val="num" w:pos="2160"/>
+        </w:tabs>
+        <w:ind w:left="2160" w:hanging="360"/>
+      </w:pPr>
+      <w:rPr>
+        <w:rFonts w:ascii="Symbol" w:hAnsi="Symbol" w:hint="default"/>
+        <w:sz w:val="20"/>
+      </w:rPr>
+    </w:lvl>
+    <w:lvl w:ilvl="3" w:tentative="1">
+      <w:start w:val="1"/>
+      <w:numFmt w:val="bullet"/>
+      <w:lvlText w:val=""/>
+      <w:lvlJc w:val="left"/>
+      <w:pPr>
+        <w:tabs>
+          <w:tab w:val="num" w:pos="2880"/>
+        </w:tabs>
+        <w:ind w:left="2880" w:hanging="360"/>
+      </w:pPr>
+      <w:rPr>
+        <w:rFonts w:ascii="Symbol" w:hAnsi="Symbol" w:hint="default"/>
+        <w:sz w:val="20"/>
+      </w:rPr>
+    </w:lvl>
+    <w:lvl w:ilvl="4" w:tentative="1">
+      <w:start w:val="1"/>
+      <w:numFmt w:val="bullet"/>
+      <w:lvlText w:val=""/>
+      <w:lvlJc w:val="left"/>
+      <w:pPr>
+        <w:tabs>
+          <w:tab w:val="num" w:pos="3600"/>
+        </w:tabs>
+        <w:ind w:left="3600" w:hanging="360"/>
+      </w:pPr>
+      <w:rPr>
+        <w:rFonts w:ascii="Symbol" w:hAnsi="Symbol" w:hint="default"/>
+        <w:sz w:val="20"/>
+      </w:rPr>
+    </w:lvl>
+    <w:lvl w:ilvl="5" w:tentative="1">
+      <w:start w:val="1"/>
+      <w:numFmt w:val="bullet"/>
+      <w:lvlText w:val=""/>
+      <w:lvlJc w:val="left"/>
+      <w:pPr>
+        <w:tabs>
+          <w:tab w:val="num" w:pos="4320"/>
+        </w:tabs>
+        <w:ind w:left="4320" w:hanging="360"/>
+      </w:pPr>
+      <w:rPr>
+        <w:rFonts w:ascii="Symbol" w:hAnsi="Symbol" w:hint="default"/>
+        <w:sz w:val="20"/>
+      </w:rPr>
+    </w:lvl>
+    <w:lvl w:ilvl="6" w:tentative="1">
+      <w:start w:val="1"/>
+      <w:numFmt w:val="bullet"/>
+      <w:lvlText w:val=""/>
+      <w:lvlJc w:val="left"/>
+      <w:pPr>
+        <w:tabs>
+          <w:tab w:val="num" w:pos="5040"/>
+        </w:tabs>
+        <w:ind w:left="5040" w:hanging="360"/>
+      </w:pPr>
+      <w:rPr>
+        <w:rFonts w:ascii="Symbol" w:hAnsi="Symbol" w:hint="default"/>
+        <w:sz w:val="20"/>
+      </w:rPr>
+    </w:lvl>
+    <w:lvl w:ilvl="7" w:tentative="1">
+      <w:start w:val="1"/>
+      <w:numFmt w:val="bullet"/>
+      <w:lvlText w:val=""/>
+      <w:lvlJc w:val="left"/>
+      <w:pPr>
+        <w:tabs>
+          <w:tab w:val="num" w:pos="5760"/>
+        </w:tabs>
+        <w:ind w:left="5760" w:hanging="360"/>
+      </w:pPr>
+      <w:rPr>
+        <w:rFonts w:ascii="Symbol" w:hAnsi="Symbol" w:hint="default"/>
+        <w:sz w:val="20"/>
+      </w:rPr>
+    </w:lvl>
+    <w:lvl w:ilvl="8" w:tentative="1">
+      <w:start w:val="1"/>
+      <w:numFmt w:val="bullet"/>
+      <w:lvlText w:val=""/>
+      <w:lvlJc w:val="left"/>
+      <w:pPr>
+        <w:tabs>
+          <w:tab w:val="num" w:pos="6480"/>
+        </w:tabs>
+        <w:ind w:left="6480" w:hanging="360"/>
+      </w:pPr>
+      <w:rPr>
+        <w:rFonts w:ascii="Symbol" w:hAnsi="Symbol" w:hint="default"/>
+        <w:sz w:val="20"/>
+      </w:rPr>
+    </w:lvl>
+  </w:abstractNum>
+  <w:abstractNum w:abstractNumId="1" w15:restartNumberingAfterBreak="0">
+    <w:nsid w:val="3E784467"/>
+    <w:multiLevelType w:val="multilevel"/>
+    <w:tmpl w:val="EC122F4E"/>
+    <w:lvl w:ilvl="0">
+      <w:start w:val="1"/>
+      <w:numFmt w:val="bullet"/>
+      <w:lvlText w:val=""/>
+      <w:lvlJc w:val="left"/>
+      <w:pPr>
+        <w:tabs>
+          <w:tab w:val="num" w:pos="720"/>
+        </w:tabs>
+        <w:ind w:left="720" w:hanging="360"/>
+      </w:pPr>
+      <w:rPr>
+        <w:rFonts w:ascii="Symbol" w:hAnsi="Symbol" w:hint="default"/>
+        <w:sz w:val="20"/>
+      </w:rPr>
+    </w:lvl>
+    <w:lvl w:ilvl="1" w:tentative="1">
+      <w:start w:val="1"/>
+      <w:numFmt w:val="bullet"/>
+      <w:lvlText w:val=""/>
+      <w:lvlJc w:val="left"/>
+      <w:pPr>
+        <w:tabs>
+          <w:tab w:val="num" w:pos="1440"/>
+        </w:tabs>
+        <w:ind w:left="1440" w:hanging="360"/>
+      </w:pPr>
+      <w:rPr>
+        <w:rFonts w:ascii="Symbol" w:hAnsi="Symbol" w:hint="default"/>
+        <w:sz w:val="20"/>
+      </w:rPr>
+    </w:lvl>
+    <w:lvl w:ilvl="2" w:tentative="1">
+      <w:start w:val="1"/>
+      <w:numFmt w:val="bullet"/>
+      <w:lvlText w:val=""/>
+      <w:lvlJc w:val="left"/>
+      <w:pPr>
+        <w:tabs>
+          <w:tab w:val="num" w:pos="2160"/>
+        </w:tabs>
+        <w:ind w:left="2160" w:hanging="360"/>
+      </w:pPr>
+      <w:rPr>
+        <w:rFonts w:ascii="Symbol" w:hAnsi="Symbol" w:hint="default"/>
+        <w:sz w:val="20"/>
+      </w:rPr>
+    </w:lvl>
+    <w:lvl w:ilvl="3" w:tentative="1">
+      <w:start w:val="1"/>
+      <w:numFmt w:val="bullet"/>
+      <w:lvlText w:val=""/>
+      <w:lvlJc w:val="left"/>
+      <w:pPr>
+        <w:tabs>
+          <w:tab w:val="num" w:pos="2880"/>
+        </w:tabs>
+        <w:ind w:left="2880" w:hanging="360"/>
+      </w:pPr>
+      <w:rPr>
+        <w:rFonts w:ascii="Symbol" w:hAnsi="Symbol" w:hint="default"/>
+        <w:sz w:val="20"/>
+      </w:rPr>
+    </w:lvl>
+    <w:lvl w:ilvl="4" w:tentative="1">
+      <w:start w:val="1"/>
+      <w:numFmt w:val="bullet"/>
+      <w:lvlText w:val=""/>
+      <w:lvlJc w:val="left"/>
+      <w:pPr>
+        <w:tabs>
+          <w:tab w:val="num" w:pos="3600"/>
+        </w:tabs>
+        <w:ind w:left="3600" w:hanging="360"/>
+      </w:pPr>
+      <w:rPr>
+        <w:rFonts w:ascii="Symbol" w:hAnsi="Symbol" w:hint="default"/>
+        <w:sz w:val="20"/>
+      </w:rPr>
+    </w:lvl>
+    <w:lvl w:ilvl="5" w:tentative="1">
+      <w:start w:val="1"/>
+      <w:numFmt w:val="bullet"/>
+      <w:lvlText w:val=""/>
+      <w:lvlJc w:val="left"/>
+      <w:pPr>
+        <w:tabs>
+          <w:tab w:val="num" w:pos="4320"/>
+        </w:tabs>
+        <w:ind w:left="4320" w:hanging="360"/>
+      </w:pPr>
+      <w:rPr>
+        <w:rFonts w:ascii="Symbol" w:hAnsi="Symbol" w:hint="default"/>
+        <w:sz w:val="20"/>
+      </w:rPr>
+    </w:lvl>
+    <w:lvl w:ilvl="6" w:tentative="1">
+      <w:start w:val="1"/>
+      <w:numFmt w:val="bullet"/>
+      <w:lvlText w:val=""/>
+      <w:lvlJc w:val="left"/>
+      <w:pPr>
+        <w:tabs>
+          <w:tab w:val="num" w:pos="5040"/>
+        </w:tabs>
+        <w:ind w:left="5040" w:hanging="360"/>
+      </w:pPr>
+      <w:rPr>
+        <w:rFonts w:ascii="Symbol" w:hAnsi="Symbol" w:hint="default"/>
+        <w:sz w:val="20"/>
+      </w:rPr>
+    </w:lvl>
+    <w:lvl w:ilvl="7" w:tentative="1">
+      <w:start w:val="1"/>
+      <w:numFmt w:val="bullet"/>
+      <w:lvlText w:val=""/>
+      <w:lvlJc w:val="left"/>
+      <w:pPr>
+        <w:tabs>
+          <w:tab w:val="num" w:pos="5760"/>
+        </w:tabs>
+        <w:ind w:left="5760" w:hanging="360"/>
+      </w:pPr>
+      <w:rPr>
+        <w:rFonts w:ascii="Symbol" w:hAnsi="Symbol" w:hint="default"/>
+        <w:sz w:val="20"/>
+      </w:rPr>
+    </w:lvl>
+    <w:lvl w:ilvl="8" w:tentative="1">
+      <w:start w:val="1"/>
+      <w:numFmt w:val="bullet"/>
+      <w:lvlText w:val=""/>
+      <w:lvlJc w:val="left"/>
+      <w:pPr>
+        <w:tabs>
+          <w:tab w:val="num" w:pos="6480"/>
+        </w:tabs>
+        <w:ind w:left="6480" w:hanging="360"/>
+      </w:pPr>
+      <w:rPr>
+        <w:rFonts w:ascii="Symbol" w:hAnsi="Symbol" w:hint="default"/>
+        <w:sz w:val="20"/>
+      </w:rPr>
+    </w:lvl>
+  </w:abstractNum>
+  <w:num w:numId="1" w16cid:durableId="1272278112">
+    <w:abstractNumId w:val="0"/>
+  </w:num>
+  <w:num w:numId="2" w16cid:durableId="76169734">
+    <w:abstractNumId w:val="1"/>
+  </w:num>
+</w:numbering>
 </file>
 
 <file path=word/styles.xml><?xml version="1.0" encoding="utf-8"?>
@@ -441,6 +941,24 @@
     <w:semiHidden/>
     <w:unhideWhenUsed/>
   </w:style>
+  <w:style w:type="paragraph" w:styleId="NormalWeb">
+    <w:name w:val="Normal (Web)"/>
+    <w:basedOn w:val="Normal"/>
+    <w:uiPriority w:val="99"/>
+    <w:semiHidden/>
+    <w:unhideWhenUsed/>
+    <w:rsid w:val="00672695"/>
+    <w:pPr>
+      <w:spacing w:before="100" w:beforeAutospacing="1" w:after="100" w:afterAutospacing="1" w:line="240" w:lineRule="auto"/>
+    </w:pPr>
+    <w:rPr>
+      <w:rFonts w:ascii="Times New Roman" w:eastAsia="Times New Roman" w:hAnsi="Times New Roman" w:cs="Times New Roman"/>
+      <w:kern w:val="0"/>
+      <w:sz w:val="24"/>
+      <w:szCs w:val="24"/>
+      <w14:ligatures w14:val="none"/>
+    </w:rPr>
+  </w:style>
 </w:styles>
 </file>
 

</xml_diff>